<commit_message>
Advanced API and PDFs
</commit_message>
<xml_diff>
--- a/hw2_winter22/Dry/Design.docx
+++ b/hw2_winter22/Dry/Design.docx
@@ -4,6 +4,44 @@
   <w:body>
     <w:p>
       <w:pPr>
+        <w:pStyle w:val="Heading1"/>
+        <w:jc w:val="center"/>
+      </w:pPr>
+      <w:r>
+        <w:t>Databases HW2</w:t>
+      </w:r>
+    </w:p>
+    <w:p>
+      <w:pPr>
+        <w:pStyle w:val="Subtitle"/>
+        <w:jc w:val="center"/>
+      </w:pPr>
+      <w:r>
+        <w:t xml:space="preserve">Taya </w:t>
+      </w:r>
+      <w:proofErr w:type="spellStart"/>
+      <w:r>
+        <w:t>Harshuk</w:t>
+      </w:r>
+      <w:proofErr w:type="spellEnd"/>
+      <w:r>
+        <w:t xml:space="preserve"> 207944257</w:t>
+      </w:r>
+    </w:p>
+    <w:p>
+      <w:pPr>
+        <w:pStyle w:val="Subtitle"/>
+        <w:jc w:val="center"/>
+        <w:rPr>
+          <w:rStyle w:val="SubtleEmphasis"/>
+        </w:rPr>
+      </w:pPr>
+      <w:r>
+        <w:t>Jonathan Josef 203304480</w:t>
+      </w:r>
+    </w:p>
+    <w:p>
+      <w:pPr>
         <w:pStyle w:val="Heading2"/>
       </w:pPr>
       <w:r>
@@ -305,10 +343,59 @@
     </w:p>
     <w:p/>
     <w:p>
+      <w:r>
+        <w:rPr>
+          <w:noProof/>
+        </w:rPr>
+        <w:drawing>
+          <wp:inline distT="0" distB="0" distL="0" distR="0" wp14:anchorId="275F2345" wp14:editId="75A651D8">
+            <wp:extent cx="5718964" cy="4106534"/>
+            <wp:effectExtent l="0" t="0" r="0" b="8890"/>
+            <wp:docPr id="1" name="Picture 1" descr="Graphical user interface, application&#10;&#10;Description automatically generated"/>
+            <wp:cNvGraphicFramePr>
+              <a:graphicFrameLocks xmlns:a="http://schemas.openxmlformats.org/drawingml/2006/main" noChangeAspect="1"/>
+            </wp:cNvGraphicFramePr>
+            <a:graphic xmlns:a="http://schemas.openxmlformats.org/drawingml/2006/main">
+              <a:graphicData uri="http://schemas.openxmlformats.org/drawingml/2006/picture">
+                <pic:pic xmlns:pic="http://schemas.openxmlformats.org/drawingml/2006/picture">
+                  <pic:nvPicPr>
+                    <pic:cNvPr id="1" name="Picture 1" descr="Graphical user interface, application&#10;&#10;Description automatically generated"/>
+                    <pic:cNvPicPr/>
+                  </pic:nvPicPr>
+                  <pic:blipFill>
+                    <a:blip r:embed="rId6"/>
+                    <a:stretch>
+                      <a:fillRect/>
+                    </a:stretch>
+                  </pic:blipFill>
+                  <pic:spPr>
+                    <a:xfrm>
+                      <a:off x="0" y="0"/>
+                      <a:ext cx="5720922" cy="4107940"/>
+                    </a:xfrm>
+                    <a:prstGeom prst="rect">
+                      <a:avLst/>
+                    </a:prstGeom>
+                  </pic:spPr>
+                </pic:pic>
+              </a:graphicData>
+            </a:graphic>
+          </wp:inline>
+        </w:drawing>
+      </w:r>
+      <w:r>
+        <w:t xml:space="preserve"> </w:t>
+      </w:r>
+      <w:r>
+        <w:br w:type="page"/>
+      </w:r>
+    </w:p>
+    <w:p>
       <w:pPr>
         <w:pStyle w:val="Heading3"/>
       </w:pPr>
       <w:r>
+        <w:lastRenderedPageBreak/>
         <w:t>The views are:</w:t>
       </w:r>
     </w:p>
@@ -785,15 +872,7 @@
         <w:ind w:left="1440" w:hanging="1440"/>
       </w:pPr>
       <w:r>
-        <w:t xml:space="preserve">Used </w:t>
-      </w:r>
-      <w:proofErr w:type="gramStart"/>
-      <w:r>
-        <w:t>for :</w:t>
-      </w:r>
-      <w:proofErr w:type="gramEnd"/>
-      <w:r>
-        <w:t xml:space="preserve"> </w:t>
+        <w:t xml:space="preserve">Used for: </w:t>
       </w:r>
       <w:proofErr w:type="spellStart"/>
       <w:r>
@@ -842,7 +921,6 @@
         <w:ind w:left="1440" w:hanging="1440"/>
       </w:pPr>
       <w:r>
-        <w:lastRenderedPageBreak/>
         <w:t>Schema:</w:t>
       </w:r>
     </w:p>
@@ -892,11 +970,9 @@
             <w:r>
               <w:t xml:space="preserve"> (self-explanatory). 0 If # attendance doesn’t </w:t>
             </w:r>
-            <w:proofErr w:type="gramStart"/>
-            <w:r>
-              <w:t>exists</w:t>
-            </w:r>
-            <w:proofErr w:type="gramEnd"/>
+            <w:r>
+              <w:t>exist</w:t>
+            </w:r>
             <w:r>
               <w:t xml:space="preserve"> for at least 1 home match.</w:t>
             </w:r>
@@ -1070,6 +1146,7 @@
           </w:tcPr>
           <w:p>
             <w:r>
+              <w:lastRenderedPageBreak/>
               <w:t>Pid1</w:t>
             </w:r>
           </w:p>
@@ -1271,7 +1348,13 @@
         <w:spacing w:after="0" w:line="240" w:lineRule="auto"/>
       </w:pPr>
       <w:r>
-        <w:t xml:space="preserve">catch an exception and convert it to </w:t>
+        <w:t>C</w:t>
+      </w:r>
+      <w:r>
+        <w:t>atch an exception and convert it to</w:t>
+      </w:r>
+      <w:r>
+        <w:t>.</w:t>
       </w:r>
     </w:p>
     <w:p>
@@ -1297,351 +1380,14 @@
         </w:tabs>
         <w:spacing w:after="0" w:line="240" w:lineRule="auto"/>
       </w:pPr>
-    </w:p>
-    <w:p>
-      <w:pPr>
-        <w:pStyle w:val="HTMLPreformatted"/>
-        <w:shd w:val="clear" w:color="auto" w:fill="FFFFFF"/>
-        <w:rPr>
-          <w:rFonts w:asciiTheme="minorHAnsi" w:eastAsiaTheme="minorHAnsi" w:hAnsiTheme="minorHAnsi" w:cstheme="minorBidi"/>
-          <w:sz w:val="22"/>
-          <w:szCs w:val="22"/>
-        </w:rPr>
-      </w:pPr>
-      <w:proofErr w:type="spellStart"/>
-      <w:r>
-        <w:rPr>
-          <w:rFonts w:asciiTheme="minorHAnsi" w:eastAsiaTheme="minorHAnsi" w:hAnsiTheme="minorHAnsi" w:cstheme="minorBidi"/>
-          <w:sz w:val="22"/>
-          <w:szCs w:val="22"/>
-          <w:highlight w:val="yellow"/>
-        </w:rPr>
-        <w:t>sendQuery</w:t>
-      </w:r>
-      <w:proofErr w:type="spellEnd"/>
-      <w:r>
-        <w:rPr>
-          <w:rFonts w:asciiTheme="minorHAnsi" w:eastAsiaTheme="minorHAnsi" w:hAnsiTheme="minorHAnsi" w:cstheme="minorBidi"/>
-          <w:sz w:val="22"/>
-          <w:szCs w:val="22"/>
-          <w:highlight w:val="yellow"/>
-        </w:rPr>
-        <w:t xml:space="preserve">(query) -&gt; </w:t>
-      </w:r>
-      <w:proofErr w:type="spellStart"/>
-      <w:proofErr w:type="gramStart"/>
-      <w:r>
-        <w:rPr>
-          <w:rFonts w:asciiTheme="minorHAnsi" w:eastAsiaTheme="minorHAnsi" w:hAnsiTheme="minorHAnsi" w:cstheme="minorBidi"/>
-          <w:sz w:val="22"/>
-          <w:szCs w:val="22"/>
-          <w:highlight w:val="yellow"/>
-        </w:rPr>
-        <w:t>collections.namedtuple</w:t>
-      </w:r>
-      <w:proofErr w:type="spellEnd"/>
-      <w:proofErr w:type="gramEnd"/>
-      <w:r>
-        <w:rPr>
-          <w:rFonts w:asciiTheme="minorHAnsi" w:eastAsiaTheme="minorHAnsi" w:hAnsiTheme="minorHAnsi" w:cstheme="minorBidi"/>
-          <w:sz w:val="22"/>
-          <w:szCs w:val="22"/>
-          <w:highlight w:val="yellow"/>
-        </w:rPr>
-        <w:t>("</w:t>
-      </w:r>
-      <w:proofErr w:type="spellStart"/>
-      <w:r>
-        <w:rPr>
-          <w:rFonts w:asciiTheme="minorHAnsi" w:eastAsiaTheme="minorHAnsi" w:hAnsiTheme="minorHAnsi" w:cstheme="minorBidi"/>
-          <w:sz w:val="22"/>
-          <w:szCs w:val="22"/>
-          <w:highlight w:val="yellow"/>
-        </w:rPr>
-        <w:t>QueryResult</w:t>
-      </w:r>
-      <w:proofErr w:type="spellEnd"/>
-      <w:r>
-        <w:rPr>
-          <w:rFonts w:asciiTheme="minorHAnsi" w:eastAsiaTheme="minorHAnsi" w:hAnsiTheme="minorHAnsi" w:cstheme="minorBidi"/>
-          <w:sz w:val="22"/>
-          <w:szCs w:val="22"/>
-          <w:highlight w:val="yellow"/>
-        </w:rPr>
-        <w:t>", ["Status", "</w:t>
-      </w:r>
-      <w:proofErr w:type="spellStart"/>
-      <w:r>
-        <w:rPr>
-          <w:rFonts w:asciiTheme="minorHAnsi" w:eastAsiaTheme="minorHAnsi" w:hAnsiTheme="minorHAnsi" w:cstheme="minorBidi"/>
-          <w:sz w:val="22"/>
-          <w:szCs w:val="22"/>
-          <w:highlight w:val="yellow"/>
-        </w:rPr>
-        <w:t>RowsAffected</w:t>
-      </w:r>
-      <w:proofErr w:type="spellEnd"/>
-      <w:r>
-        <w:rPr>
-          <w:rFonts w:asciiTheme="minorHAnsi" w:eastAsiaTheme="minorHAnsi" w:hAnsiTheme="minorHAnsi" w:cstheme="minorBidi"/>
-          <w:sz w:val="22"/>
-          <w:szCs w:val="22"/>
-          <w:highlight w:val="yellow"/>
-        </w:rPr>
-        <w:t>","Set"])</w:t>
-      </w:r>
-    </w:p>
-    <w:p>
-      <w:pPr>
-        <w:pStyle w:val="HTMLPreformatted"/>
-        <w:shd w:val="clear" w:color="auto" w:fill="FFFFFF"/>
-        <w:rPr>
-          <w:rFonts w:asciiTheme="minorHAnsi" w:eastAsiaTheme="minorHAnsi" w:hAnsiTheme="minorHAnsi" w:cstheme="minorBidi"/>
-          <w:sz w:val="22"/>
-          <w:szCs w:val="22"/>
-        </w:rPr>
-      </w:pPr>
-      <w:r>
-        <w:rPr>
-          <w:rFonts w:asciiTheme="minorHAnsi" w:eastAsiaTheme="minorHAnsi" w:hAnsiTheme="minorHAnsi" w:cstheme="minorBidi"/>
-          <w:sz w:val="22"/>
-          <w:szCs w:val="22"/>
-        </w:rPr>
-        <w:t xml:space="preserve">Send a query, convert exceptions if gets any, and returns a named tuple with the values of Status (the </w:t>
-      </w:r>
-      <w:proofErr w:type="spellStart"/>
-      <w:r>
-        <w:rPr>
-          <w:rFonts w:asciiTheme="minorHAnsi" w:eastAsiaTheme="minorHAnsi" w:hAnsiTheme="minorHAnsi" w:cstheme="minorBidi"/>
-          <w:sz w:val="22"/>
-          <w:szCs w:val="22"/>
-        </w:rPr>
-        <w:t>ReturnValue</w:t>
-      </w:r>
-      <w:proofErr w:type="spellEnd"/>
-      <w:r>
-        <w:rPr>
-          <w:rFonts w:asciiTheme="minorHAnsi" w:eastAsiaTheme="minorHAnsi" w:hAnsiTheme="minorHAnsi" w:cstheme="minorBidi"/>
-          <w:sz w:val="22"/>
-          <w:szCs w:val="22"/>
-        </w:rPr>
-        <w:t xml:space="preserve">), </w:t>
-      </w:r>
-      <w:proofErr w:type="spellStart"/>
-      <w:r>
-        <w:rPr>
-          <w:rFonts w:asciiTheme="minorHAnsi" w:eastAsiaTheme="minorHAnsi" w:hAnsiTheme="minorHAnsi" w:cstheme="minorBidi"/>
-          <w:sz w:val="22"/>
-          <w:szCs w:val="22"/>
-        </w:rPr>
-        <w:t>RowsAffected</w:t>
-      </w:r>
-      <w:proofErr w:type="spellEnd"/>
-      <w:r>
-        <w:rPr>
-          <w:rFonts w:asciiTheme="minorHAnsi" w:eastAsiaTheme="minorHAnsi" w:hAnsiTheme="minorHAnsi" w:cstheme="minorBidi"/>
-          <w:sz w:val="22"/>
-          <w:szCs w:val="22"/>
-        </w:rPr>
-        <w:t xml:space="preserve">, and </w:t>
-      </w:r>
-      <w:proofErr w:type="spellStart"/>
-      <w:r>
-        <w:rPr>
-          <w:rFonts w:asciiTheme="minorHAnsi" w:eastAsiaTheme="minorHAnsi" w:hAnsiTheme="minorHAnsi" w:cstheme="minorBidi"/>
-          <w:sz w:val="22"/>
-          <w:szCs w:val="22"/>
-        </w:rPr>
-        <w:t>Sef</w:t>
-      </w:r>
-      <w:proofErr w:type="spellEnd"/>
-      <w:r>
-        <w:rPr>
-          <w:rFonts w:asciiTheme="minorHAnsi" w:eastAsiaTheme="minorHAnsi" w:hAnsiTheme="minorHAnsi" w:cstheme="minorBidi"/>
-          <w:sz w:val="22"/>
-          <w:szCs w:val="22"/>
-        </w:rPr>
-        <w:t xml:space="preserve"> (which is the </w:t>
-      </w:r>
-      <w:proofErr w:type="spellStart"/>
-      <w:r>
-        <w:rPr>
-          <w:rFonts w:asciiTheme="minorHAnsi" w:eastAsiaTheme="minorHAnsi" w:hAnsiTheme="minorHAnsi" w:cstheme="minorBidi"/>
-          <w:sz w:val="22"/>
-          <w:szCs w:val="22"/>
-        </w:rPr>
-        <w:t>ResultSet</w:t>
-      </w:r>
-      <w:proofErr w:type="spellEnd"/>
-      <w:r>
-        <w:rPr>
-          <w:rFonts w:asciiTheme="minorHAnsi" w:eastAsiaTheme="minorHAnsi" w:hAnsiTheme="minorHAnsi" w:cstheme="minorBidi"/>
-          <w:sz w:val="22"/>
-          <w:szCs w:val="22"/>
-        </w:rPr>
-        <w:t>)</w:t>
-      </w:r>
-    </w:p>
-    <w:p>
-      <w:pPr>
-        <w:pStyle w:val="HTMLPreformatted"/>
-        <w:shd w:val="clear" w:color="auto" w:fill="FFFFFF"/>
-        <w:rPr>
-          <w:rFonts w:asciiTheme="minorHAnsi" w:eastAsiaTheme="minorHAnsi" w:hAnsiTheme="minorHAnsi" w:cstheme="minorBidi"/>
-          <w:sz w:val="22"/>
-          <w:szCs w:val="22"/>
-        </w:rPr>
-      </w:pPr>
-    </w:p>
-    <w:p>
-      <w:pPr>
-        <w:pStyle w:val="HTMLPreformatted"/>
-        <w:shd w:val="clear" w:color="auto" w:fill="FFFFFF"/>
-        <w:rPr>
-          <w:rFonts w:asciiTheme="minorHAnsi" w:eastAsiaTheme="minorHAnsi" w:hAnsiTheme="minorHAnsi" w:cstheme="minorBidi"/>
-          <w:sz w:val="22"/>
-          <w:szCs w:val="22"/>
-        </w:rPr>
-      </w:pPr>
-      <w:r>
-        <w:rPr>
-          <w:rFonts w:asciiTheme="minorHAnsi" w:eastAsiaTheme="minorHAnsi" w:hAnsiTheme="minorHAnsi" w:cstheme="minorBidi"/>
-          <w:sz w:val="22"/>
-          <w:szCs w:val="22"/>
-          <w:highlight w:val="yellow"/>
-        </w:rPr>
-        <w:t>_</w:t>
-      </w:r>
-      <w:proofErr w:type="spellStart"/>
-      <w:proofErr w:type="gramStart"/>
-      <w:r>
-        <w:rPr>
-          <w:rFonts w:asciiTheme="minorHAnsi" w:eastAsiaTheme="minorHAnsi" w:hAnsiTheme="minorHAnsi" w:cstheme="minorBidi"/>
-          <w:sz w:val="22"/>
-          <w:szCs w:val="22"/>
-          <w:highlight w:val="yellow"/>
-        </w:rPr>
-        <w:t>createTable</w:t>
-      </w:r>
-      <w:proofErr w:type="spellEnd"/>
-      <w:r>
-        <w:rPr>
-          <w:rFonts w:asciiTheme="minorHAnsi" w:eastAsiaTheme="minorHAnsi" w:hAnsiTheme="minorHAnsi" w:cstheme="minorBidi"/>
-          <w:sz w:val="22"/>
-          <w:szCs w:val="22"/>
-          <w:highlight w:val="yellow"/>
-        </w:rPr>
-        <w:t>(</w:t>
-      </w:r>
-      <w:proofErr w:type="gramEnd"/>
-      <w:r>
-        <w:rPr>
-          <w:rFonts w:asciiTheme="minorHAnsi" w:eastAsiaTheme="minorHAnsi" w:hAnsiTheme="minorHAnsi" w:cstheme="minorBidi"/>
-          <w:sz w:val="22"/>
-          <w:szCs w:val="22"/>
-          <w:highlight w:val="yellow"/>
-        </w:rPr>
-        <w:t xml:space="preserve">name, </w:t>
-      </w:r>
-      <w:proofErr w:type="spellStart"/>
-      <w:r>
-        <w:rPr>
-          <w:rFonts w:asciiTheme="minorHAnsi" w:eastAsiaTheme="minorHAnsi" w:hAnsiTheme="minorHAnsi" w:cstheme="minorBidi"/>
-          <w:sz w:val="22"/>
-          <w:szCs w:val="22"/>
-          <w:highlight w:val="yellow"/>
-        </w:rPr>
-        <w:t>colNames</w:t>
-      </w:r>
-      <w:proofErr w:type="spellEnd"/>
-      <w:r>
-        <w:rPr>
-          <w:rFonts w:asciiTheme="minorHAnsi" w:eastAsiaTheme="minorHAnsi" w:hAnsiTheme="minorHAnsi" w:cstheme="minorBidi"/>
-          <w:sz w:val="22"/>
-          <w:szCs w:val="22"/>
-          <w:highlight w:val="yellow"/>
-        </w:rPr>
-        <w:t xml:space="preserve">, </w:t>
-      </w:r>
-      <w:proofErr w:type="spellStart"/>
-      <w:r>
-        <w:rPr>
-          <w:rFonts w:asciiTheme="minorHAnsi" w:eastAsiaTheme="minorHAnsi" w:hAnsiTheme="minorHAnsi" w:cstheme="minorBidi"/>
-          <w:sz w:val="22"/>
-          <w:szCs w:val="22"/>
-          <w:highlight w:val="yellow"/>
-        </w:rPr>
-        <w:t>colTypes</w:t>
-      </w:r>
-      <w:proofErr w:type="spellEnd"/>
-      <w:r>
-        <w:rPr>
-          <w:rFonts w:asciiTheme="minorHAnsi" w:eastAsiaTheme="minorHAnsi" w:hAnsiTheme="minorHAnsi" w:cstheme="minorBidi"/>
-          <w:sz w:val="22"/>
-          <w:szCs w:val="22"/>
-          <w:highlight w:val="yellow"/>
-        </w:rPr>
-        <w:t xml:space="preserve">, </w:t>
-      </w:r>
-      <w:proofErr w:type="spellStart"/>
-      <w:r>
-        <w:rPr>
-          <w:rFonts w:asciiTheme="minorHAnsi" w:eastAsiaTheme="minorHAnsi" w:hAnsiTheme="minorHAnsi" w:cstheme="minorBidi"/>
-          <w:sz w:val="22"/>
-          <w:szCs w:val="22"/>
-          <w:highlight w:val="yellow"/>
-        </w:rPr>
-        <w:t>extraProperties</w:t>
-      </w:r>
-      <w:proofErr w:type="spellEnd"/>
-      <w:r>
-        <w:rPr>
-          <w:rFonts w:asciiTheme="minorHAnsi" w:eastAsiaTheme="minorHAnsi" w:hAnsiTheme="minorHAnsi" w:cstheme="minorBidi"/>
-          <w:sz w:val="22"/>
-          <w:szCs w:val="22"/>
-          <w:highlight w:val="yellow"/>
-        </w:rPr>
-        <w:t xml:space="preserve">, </w:t>
-      </w:r>
-      <w:proofErr w:type="spellStart"/>
-      <w:r>
-        <w:rPr>
-          <w:rFonts w:asciiTheme="minorHAnsi" w:eastAsiaTheme="minorHAnsi" w:hAnsiTheme="minorHAnsi" w:cstheme="minorBidi"/>
-          <w:sz w:val="22"/>
-          <w:szCs w:val="22"/>
-          <w:highlight w:val="yellow"/>
-        </w:rPr>
-        <w:t>foreignKey</w:t>
-      </w:r>
-      <w:proofErr w:type="spellEnd"/>
-      <w:r>
-        <w:rPr>
-          <w:rFonts w:asciiTheme="minorHAnsi" w:eastAsiaTheme="minorHAnsi" w:hAnsiTheme="minorHAnsi" w:cstheme="minorBidi"/>
-          <w:sz w:val="22"/>
-          <w:szCs w:val="22"/>
-          <w:highlight w:val="yellow"/>
-        </w:rPr>
-        <w:t xml:space="preserve">=None, checks=None, </w:t>
-      </w:r>
-      <w:proofErr w:type="spellStart"/>
-      <w:r>
-        <w:rPr>
-          <w:rFonts w:asciiTheme="minorHAnsi" w:eastAsiaTheme="minorHAnsi" w:hAnsiTheme="minorHAnsi" w:cstheme="minorBidi"/>
-          <w:sz w:val="22"/>
-          <w:szCs w:val="22"/>
-          <w:highlight w:val="yellow"/>
-        </w:rPr>
-        <w:t>extraStatements</w:t>
-      </w:r>
-      <w:proofErr w:type="spellEnd"/>
-      <w:r>
-        <w:rPr>
-          <w:rFonts w:asciiTheme="minorHAnsi" w:eastAsiaTheme="minorHAnsi" w:hAnsiTheme="minorHAnsi" w:cstheme="minorBidi"/>
-          <w:sz w:val="22"/>
-          <w:szCs w:val="22"/>
-          <w:highlight w:val="yellow"/>
-        </w:rPr>
-        <w:t>=None)</w:t>
+      <w:r>
+        <w:t xml:space="preserve">Another error has been added: Error # </w:t>
+      </w:r>
+      <w:r>
+        <w:t>22001</w:t>
+      </w:r>
+      <w:r>
+        <w:t>.</w:t>
       </w:r>
     </w:p>
     <w:p>
@@ -1668,7 +1414,28 @@
         <w:spacing w:after="0" w:line="240" w:lineRule="auto"/>
       </w:pPr>
       <w:r>
-        <w:t>Returns a table definition for the table generator</w:t>
+        <w:t>This extra error is a special treatment to a case where a string (foot/competition) is not in the defined domain ({‘Left’, ’Right’}</w:t>
+      </w:r>
+      <w:r>
+        <w:t xml:space="preserve"> </w:t>
+      </w:r>
+      <w:r>
+        <w:t>/</w:t>
+      </w:r>
+      <w:r>
+        <w:t xml:space="preserve"> </w:t>
+      </w:r>
+      <w:r>
+        <w:t xml:space="preserve">{‘Domestic’, ’International’}) but is also out of </w:t>
+      </w:r>
+      <w:r>
+        <w:t xml:space="preserve">the </w:t>
+      </w:r>
+      <w:r>
+        <w:t>defined length (</w:t>
+      </w:r>
+      <w:r>
+        <w:t>8/16).</w:t>
       </w:r>
     </w:p>
     <w:p>
@@ -1694,76 +1461,8 @@
         </w:tabs>
         <w:spacing w:after="0" w:line="240" w:lineRule="auto"/>
       </w:pPr>
-    </w:p>
-    <w:p>
-      <w:pPr>
-        <w:pStyle w:val="HTMLPreformatted"/>
-        <w:shd w:val="clear" w:color="auto" w:fill="FFFFFF"/>
-        <w:rPr>
-          <w:rFonts w:asciiTheme="minorHAnsi" w:eastAsiaTheme="minorHAnsi" w:hAnsiTheme="minorHAnsi" w:cstheme="minorBidi"/>
-          <w:sz w:val="22"/>
-          <w:szCs w:val="22"/>
-        </w:rPr>
-      </w:pPr>
-      <w:r>
-        <w:rPr>
-          <w:rFonts w:asciiTheme="minorHAnsi" w:eastAsiaTheme="minorHAnsi" w:hAnsiTheme="minorHAnsi" w:cstheme="minorBidi"/>
-          <w:sz w:val="22"/>
-          <w:szCs w:val="22"/>
-          <w:highlight w:val="yellow"/>
-        </w:rPr>
-        <w:t>_</w:t>
-      </w:r>
-      <w:proofErr w:type="spellStart"/>
-      <w:proofErr w:type="gramStart"/>
-      <w:r>
-        <w:rPr>
-          <w:rFonts w:asciiTheme="minorHAnsi" w:eastAsiaTheme="minorHAnsi" w:hAnsiTheme="minorHAnsi" w:cstheme="minorBidi"/>
-          <w:sz w:val="22"/>
-          <w:szCs w:val="22"/>
-          <w:highlight w:val="yellow"/>
-        </w:rPr>
-        <w:t>createView</w:t>
-      </w:r>
-      <w:proofErr w:type="spellEnd"/>
-      <w:r>
-        <w:rPr>
-          <w:rFonts w:asciiTheme="minorHAnsi" w:eastAsiaTheme="minorHAnsi" w:hAnsiTheme="minorHAnsi" w:cstheme="minorBidi"/>
-          <w:sz w:val="22"/>
-          <w:szCs w:val="22"/>
-          <w:highlight w:val="yellow"/>
-        </w:rPr>
-        <w:t>(</w:t>
-      </w:r>
-      <w:proofErr w:type="gramEnd"/>
-      <w:r>
-        <w:rPr>
-          <w:rFonts w:asciiTheme="minorHAnsi" w:eastAsiaTheme="minorHAnsi" w:hAnsiTheme="minorHAnsi" w:cstheme="minorBidi"/>
-          <w:sz w:val="22"/>
-          <w:szCs w:val="22"/>
-          <w:highlight w:val="yellow"/>
-        </w:rPr>
-        <w:t xml:space="preserve">name, query, </w:t>
-      </w:r>
-      <w:proofErr w:type="spellStart"/>
-      <w:r>
-        <w:rPr>
-          <w:rFonts w:asciiTheme="minorHAnsi" w:eastAsiaTheme="minorHAnsi" w:hAnsiTheme="minorHAnsi" w:cstheme="minorBidi"/>
-          <w:sz w:val="22"/>
-          <w:szCs w:val="22"/>
-          <w:highlight w:val="yellow"/>
-        </w:rPr>
-        <w:t>toMaterialize</w:t>
-      </w:r>
-      <w:proofErr w:type="spellEnd"/>
-      <w:r>
-        <w:rPr>
-          <w:rFonts w:asciiTheme="minorHAnsi" w:eastAsiaTheme="minorHAnsi" w:hAnsiTheme="minorHAnsi" w:cstheme="minorBidi"/>
-          <w:sz w:val="22"/>
-          <w:szCs w:val="22"/>
-          <w:highlight w:val="yellow"/>
-        </w:rPr>
-        <w:t>)</w:t>
+      <w:r>
+        <w:t>With this special treatment we could limit the strings without fearing of DB error instead of BAD_PARAMS.</w:t>
       </w:r>
     </w:p>
     <w:p>
@@ -1789,20 +1488,349 @@
         </w:tabs>
         <w:spacing w:after="0" w:line="240" w:lineRule="auto"/>
       </w:pPr>
-      <w:r>
-        <w:t xml:space="preserve">Returns a </w:t>
-      </w:r>
-      <w:r>
-        <w:t>view</w:t>
-      </w:r>
-      <w:r>
-        <w:t xml:space="preserve"> definition for the </w:t>
-      </w:r>
-      <w:r>
-        <w:t>view</w:t>
-      </w:r>
-      <w:r>
-        <w:t xml:space="preserve"> generator</w:t>
+    </w:p>
+    <w:p>
+      <w:pPr>
+        <w:pStyle w:val="HTMLPreformatted"/>
+        <w:shd w:val="clear" w:color="auto" w:fill="FFFFFF"/>
+        <w:rPr>
+          <w:rFonts w:asciiTheme="minorHAnsi" w:eastAsiaTheme="minorHAnsi" w:hAnsiTheme="minorHAnsi" w:cstheme="minorBidi"/>
+          <w:sz w:val="22"/>
+          <w:szCs w:val="22"/>
+        </w:rPr>
+      </w:pPr>
+      <w:proofErr w:type="spellStart"/>
+      <w:r>
+        <w:rPr>
+          <w:rFonts w:asciiTheme="minorHAnsi" w:eastAsiaTheme="minorHAnsi" w:hAnsiTheme="minorHAnsi" w:cstheme="minorBidi"/>
+          <w:sz w:val="22"/>
+          <w:szCs w:val="22"/>
+          <w:highlight w:val="yellow"/>
+        </w:rPr>
+        <w:t>sendQuery</w:t>
+      </w:r>
+      <w:proofErr w:type="spellEnd"/>
+      <w:r>
+        <w:rPr>
+          <w:rFonts w:asciiTheme="minorHAnsi" w:eastAsiaTheme="minorHAnsi" w:hAnsiTheme="minorHAnsi" w:cstheme="minorBidi"/>
+          <w:sz w:val="22"/>
+          <w:szCs w:val="22"/>
+          <w:highlight w:val="yellow"/>
+        </w:rPr>
+        <w:t xml:space="preserve">(query) -&gt; </w:t>
+      </w:r>
+      <w:proofErr w:type="spellStart"/>
+      <w:proofErr w:type="gramStart"/>
+      <w:r>
+        <w:rPr>
+          <w:rFonts w:asciiTheme="minorHAnsi" w:eastAsiaTheme="minorHAnsi" w:hAnsiTheme="minorHAnsi" w:cstheme="minorBidi"/>
+          <w:sz w:val="22"/>
+          <w:szCs w:val="22"/>
+          <w:highlight w:val="yellow"/>
+        </w:rPr>
+        <w:t>collections.namedtuple</w:t>
+      </w:r>
+      <w:proofErr w:type="spellEnd"/>
+      <w:proofErr w:type="gramEnd"/>
+      <w:r>
+        <w:rPr>
+          <w:rFonts w:asciiTheme="minorHAnsi" w:eastAsiaTheme="minorHAnsi" w:hAnsiTheme="minorHAnsi" w:cstheme="minorBidi"/>
+          <w:sz w:val="22"/>
+          <w:szCs w:val="22"/>
+          <w:highlight w:val="yellow"/>
+        </w:rPr>
+        <w:t>("</w:t>
+      </w:r>
+      <w:proofErr w:type="spellStart"/>
+      <w:r>
+        <w:rPr>
+          <w:rFonts w:asciiTheme="minorHAnsi" w:eastAsiaTheme="minorHAnsi" w:hAnsiTheme="minorHAnsi" w:cstheme="minorBidi"/>
+          <w:sz w:val="22"/>
+          <w:szCs w:val="22"/>
+          <w:highlight w:val="yellow"/>
+        </w:rPr>
+        <w:t>QueryResult</w:t>
+      </w:r>
+      <w:proofErr w:type="spellEnd"/>
+      <w:r>
+        <w:rPr>
+          <w:rFonts w:asciiTheme="minorHAnsi" w:eastAsiaTheme="minorHAnsi" w:hAnsiTheme="minorHAnsi" w:cstheme="minorBidi"/>
+          <w:sz w:val="22"/>
+          <w:szCs w:val="22"/>
+          <w:highlight w:val="yellow"/>
+        </w:rPr>
+        <w:t>", ["Status", "</w:t>
+      </w:r>
+      <w:proofErr w:type="spellStart"/>
+      <w:r>
+        <w:rPr>
+          <w:rFonts w:asciiTheme="minorHAnsi" w:eastAsiaTheme="minorHAnsi" w:hAnsiTheme="minorHAnsi" w:cstheme="minorBidi"/>
+          <w:sz w:val="22"/>
+          <w:szCs w:val="22"/>
+          <w:highlight w:val="yellow"/>
+        </w:rPr>
+        <w:t>RowsAffected</w:t>
+      </w:r>
+      <w:proofErr w:type="spellEnd"/>
+      <w:r>
+        <w:rPr>
+          <w:rFonts w:asciiTheme="minorHAnsi" w:eastAsiaTheme="minorHAnsi" w:hAnsiTheme="minorHAnsi" w:cstheme="minorBidi"/>
+          <w:sz w:val="22"/>
+          <w:szCs w:val="22"/>
+          <w:highlight w:val="yellow"/>
+        </w:rPr>
+        <w:t>","Set"])</w:t>
+      </w:r>
+    </w:p>
+    <w:p>
+      <w:pPr>
+        <w:pStyle w:val="HTMLPreformatted"/>
+        <w:shd w:val="clear" w:color="auto" w:fill="FFFFFF"/>
+        <w:rPr>
+          <w:rFonts w:asciiTheme="minorHAnsi" w:eastAsiaTheme="minorHAnsi" w:hAnsiTheme="minorHAnsi" w:cstheme="minorBidi"/>
+          <w:sz w:val="22"/>
+          <w:szCs w:val="22"/>
+        </w:rPr>
+      </w:pPr>
+      <w:r>
+        <w:rPr>
+          <w:rFonts w:asciiTheme="minorHAnsi" w:eastAsiaTheme="minorHAnsi" w:hAnsiTheme="minorHAnsi" w:cstheme="minorBidi"/>
+          <w:sz w:val="22"/>
+          <w:szCs w:val="22"/>
+        </w:rPr>
+        <w:t xml:space="preserve">Send a query, convert exceptions if gets any, and returns a named tuple with the values of Status (the </w:t>
+      </w:r>
+      <w:proofErr w:type="spellStart"/>
+      <w:r>
+        <w:rPr>
+          <w:rFonts w:asciiTheme="minorHAnsi" w:eastAsiaTheme="minorHAnsi" w:hAnsiTheme="minorHAnsi" w:cstheme="minorBidi"/>
+          <w:sz w:val="22"/>
+          <w:szCs w:val="22"/>
+        </w:rPr>
+        <w:t>ReturnValue</w:t>
+      </w:r>
+      <w:proofErr w:type="spellEnd"/>
+      <w:r>
+        <w:rPr>
+          <w:rFonts w:asciiTheme="minorHAnsi" w:eastAsiaTheme="minorHAnsi" w:hAnsiTheme="minorHAnsi" w:cstheme="minorBidi"/>
+          <w:sz w:val="22"/>
+          <w:szCs w:val="22"/>
+        </w:rPr>
+        <w:t xml:space="preserve">), </w:t>
+      </w:r>
+      <w:proofErr w:type="spellStart"/>
+      <w:r>
+        <w:rPr>
+          <w:rFonts w:asciiTheme="minorHAnsi" w:eastAsiaTheme="minorHAnsi" w:hAnsiTheme="minorHAnsi" w:cstheme="minorBidi"/>
+          <w:sz w:val="22"/>
+          <w:szCs w:val="22"/>
+        </w:rPr>
+        <w:t>RowsAffected</w:t>
+      </w:r>
+      <w:proofErr w:type="spellEnd"/>
+      <w:r>
+        <w:rPr>
+          <w:rFonts w:asciiTheme="minorHAnsi" w:eastAsiaTheme="minorHAnsi" w:hAnsiTheme="minorHAnsi" w:cstheme="minorBidi"/>
+          <w:sz w:val="22"/>
+          <w:szCs w:val="22"/>
+        </w:rPr>
+        <w:t>, and Se</w:t>
+      </w:r>
+      <w:r>
+        <w:rPr>
+          <w:rFonts w:asciiTheme="minorHAnsi" w:eastAsiaTheme="minorHAnsi" w:hAnsiTheme="minorHAnsi" w:cstheme="minorBidi"/>
+          <w:sz w:val="22"/>
+          <w:szCs w:val="22"/>
+        </w:rPr>
+        <w:t>t</w:t>
+      </w:r>
+      <w:r>
+        <w:rPr>
+          <w:rFonts w:asciiTheme="minorHAnsi" w:eastAsiaTheme="minorHAnsi" w:hAnsiTheme="minorHAnsi" w:cstheme="minorBidi"/>
+          <w:sz w:val="22"/>
+          <w:szCs w:val="22"/>
+        </w:rPr>
+        <w:t xml:space="preserve"> (which is the </w:t>
+      </w:r>
+      <w:proofErr w:type="spellStart"/>
+      <w:r>
+        <w:rPr>
+          <w:rFonts w:asciiTheme="minorHAnsi" w:eastAsiaTheme="minorHAnsi" w:hAnsiTheme="minorHAnsi" w:cstheme="minorBidi"/>
+          <w:sz w:val="22"/>
+          <w:szCs w:val="22"/>
+        </w:rPr>
+        <w:t>ResultSet</w:t>
+      </w:r>
+      <w:proofErr w:type="spellEnd"/>
+      <w:r>
+        <w:rPr>
+          <w:rFonts w:asciiTheme="minorHAnsi" w:eastAsiaTheme="minorHAnsi" w:hAnsiTheme="minorHAnsi" w:cstheme="minorBidi"/>
+          <w:sz w:val="22"/>
+          <w:szCs w:val="22"/>
+        </w:rPr>
+        <w:t>)</w:t>
+      </w:r>
+    </w:p>
+    <w:p>
+      <w:pPr>
+        <w:pStyle w:val="HTMLPreformatted"/>
+        <w:shd w:val="clear" w:color="auto" w:fill="FFFFFF"/>
+        <w:rPr>
+          <w:rFonts w:asciiTheme="minorHAnsi" w:eastAsiaTheme="minorHAnsi" w:hAnsiTheme="minorHAnsi" w:cstheme="minorBidi"/>
+          <w:sz w:val="22"/>
+          <w:szCs w:val="22"/>
+        </w:rPr>
+      </w:pPr>
+    </w:p>
+    <w:p>
+      <w:pPr>
+        <w:pStyle w:val="HTMLPreformatted"/>
+        <w:shd w:val="clear" w:color="auto" w:fill="FFFFFF"/>
+        <w:rPr>
+          <w:rFonts w:asciiTheme="minorHAnsi" w:eastAsiaTheme="minorHAnsi" w:hAnsiTheme="minorHAnsi" w:cstheme="minorBidi"/>
+          <w:sz w:val="22"/>
+          <w:szCs w:val="22"/>
+        </w:rPr>
+      </w:pPr>
+      <w:r>
+        <w:rPr>
+          <w:rFonts w:asciiTheme="minorHAnsi" w:eastAsiaTheme="minorHAnsi" w:hAnsiTheme="minorHAnsi" w:cstheme="minorBidi"/>
+          <w:sz w:val="22"/>
+          <w:szCs w:val="22"/>
+          <w:highlight w:val="yellow"/>
+        </w:rPr>
+        <w:t>_</w:t>
+      </w:r>
+      <w:proofErr w:type="spellStart"/>
+      <w:proofErr w:type="gramStart"/>
+      <w:r>
+        <w:rPr>
+          <w:rFonts w:asciiTheme="minorHAnsi" w:eastAsiaTheme="minorHAnsi" w:hAnsiTheme="minorHAnsi" w:cstheme="minorBidi"/>
+          <w:sz w:val="22"/>
+          <w:szCs w:val="22"/>
+          <w:highlight w:val="yellow"/>
+        </w:rPr>
+        <w:t>createTable</w:t>
+      </w:r>
+      <w:proofErr w:type="spellEnd"/>
+      <w:r>
+        <w:rPr>
+          <w:rFonts w:asciiTheme="minorHAnsi" w:eastAsiaTheme="minorHAnsi" w:hAnsiTheme="minorHAnsi" w:cstheme="minorBidi"/>
+          <w:sz w:val="22"/>
+          <w:szCs w:val="22"/>
+          <w:highlight w:val="yellow"/>
+        </w:rPr>
+        <w:t>(</w:t>
+      </w:r>
+      <w:proofErr w:type="gramEnd"/>
+      <w:r>
+        <w:rPr>
+          <w:rFonts w:asciiTheme="minorHAnsi" w:eastAsiaTheme="minorHAnsi" w:hAnsiTheme="minorHAnsi" w:cstheme="minorBidi"/>
+          <w:sz w:val="22"/>
+          <w:szCs w:val="22"/>
+          <w:highlight w:val="yellow"/>
+        </w:rPr>
+        <w:t xml:space="preserve">name, </w:t>
+      </w:r>
+      <w:proofErr w:type="spellStart"/>
+      <w:r>
+        <w:rPr>
+          <w:rFonts w:asciiTheme="minorHAnsi" w:eastAsiaTheme="minorHAnsi" w:hAnsiTheme="minorHAnsi" w:cstheme="minorBidi"/>
+          <w:sz w:val="22"/>
+          <w:szCs w:val="22"/>
+          <w:highlight w:val="yellow"/>
+        </w:rPr>
+        <w:t>colNames</w:t>
+      </w:r>
+      <w:proofErr w:type="spellEnd"/>
+      <w:r>
+        <w:rPr>
+          <w:rFonts w:asciiTheme="minorHAnsi" w:eastAsiaTheme="minorHAnsi" w:hAnsiTheme="minorHAnsi" w:cstheme="minorBidi"/>
+          <w:sz w:val="22"/>
+          <w:szCs w:val="22"/>
+          <w:highlight w:val="yellow"/>
+        </w:rPr>
+        <w:t xml:space="preserve">, </w:t>
+      </w:r>
+      <w:proofErr w:type="spellStart"/>
+      <w:r>
+        <w:rPr>
+          <w:rFonts w:asciiTheme="minorHAnsi" w:eastAsiaTheme="minorHAnsi" w:hAnsiTheme="minorHAnsi" w:cstheme="minorBidi"/>
+          <w:sz w:val="22"/>
+          <w:szCs w:val="22"/>
+          <w:highlight w:val="yellow"/>
+        </w:rPr>
+        <w:t>colTypes</w:t>
+      </w:r>
+      <w:proofErr w:type="spellEnd"/>
+      <w:r>
+        <w:rPr>
+          <w:rFonts w:asciiTheme="minorHAnsi" w:eastAsiaTheme="minorHAnsi" w:hAnsiTheme="minorHAnsi" w:cstheme="minorBidi"/>
+          <w:sz w:val="22"/>
+          <w:szCs w:val="22"/>
+          <w:highlight w:val="yellow"/>
+        </w:rPr>
+        <w:t xml:space="preserve">, </w:t>
+      </w:r>
+      <w:proofErr w:type="spellStart"/>
+      <w:r>
+        <w:rPr>
+          <w:rFonts w:asciiTheme="minorHAnsi" w:eastAsiaTheme="minorHAnsi" w:hAnsiTheme="minorHAnsi" w:cstheme="minorBidi"/>
+          <w:sz w:val="22"/>
+          <w:szCs w:val="22"/>
+          <w:highlight w:val="yellow"/>
+        </w:rPr>
+        <w:t>extraProperties</w:t>
+      </w:r>
+      <w:proofErr w:type="spellEnd"/>
+      <w:r>
+        <w:rPr>
+          <w:rFonts w:asciiTheme="minorHAnsi" w:eastAsiaTheme="minorHAnsi" w:hAnsiTheme="minorHAnsi" w:cstheme="minorBidi"/>
+          <w:sz w:val="22"/>
+          <w:szCs w:val="22"/>
+          <w:highlight w:val="yellow"/>
+        </w:rPr>
+        <w:t xml:space="preserve">, </w:t>
+      </w:r>
+      <w:proofErr w:type="spellStart"/>
+      <w:r>
+        <w:rPr>
+          <w:rFonts w:asciiTheme="minorHAnsi" w:eastAsiaTheme="minorHAnsi" w:hAnsiTheme="minorHAnsi" w:cstheme="minorBidi"/>
+          <w:sz w:val="22"/>
+          <w:szCs w:val="22"/>
+          <w:highlight w:val="yellow"/>
+        </w:rPr>
+        <w:t>foreignKey</w:t>
+      </w:r>
+      <w:proofErr w:type="spellEnd"/>
+      <w:r>
+        <w:rPr>
+          <w:rFonts w:asciiTheme="minorHAnsi" w:eastAsiaTheme="minorHAnsi" w:hAnsiTheme="minorHAnsi" w:cstheme="minorBidi"/>
+          <w:sz w:val="22"/>
+          <w:szCs w:val="22"/>
+          <w:highlight w:val="yellow"/>
+        </w:rPr>
+        <w:t xml:space="preserve">=None, checks=None, </w:t>
+      </w:r>
+      <w:proofErr w:type="spellStart"/>
+      <w:r>
+        <w:rPr>
+          <w:rFonts w:asciiTheme="minorHAnsi" w:eastAsiaTheme="minorHAnsi" w:hAnsiTheme="minorHAnsi" w:cstheme="minorBidi"/>
+          <w:sz w:val="22"/>
+          <w:szCs w:val="22"/>
+          <w:highlight w:val="yellow"/>
+        </w:rPr>
+        <w:t>extraStatements</w:t>
+      </w:r>
+      <w:proofErr w:type="spellEnd"/>
+      <w:r>
+        <w:rPr>
+          <w:rFonts w:asciiTheme="minorHAnsi" w:eastAsiaTheme="minorHAnsi" w:hAnsiTheme="minorHAnsi" w:cstheme="minorBidi"/>
+          <w:sz w:val="22"/>
+          <w:szCs w:val="22"/>
+          <w:highlight w:val="yellow"/>
+        </w:rPr>
+        <w:t>=None)</w:t>
       </w:r>
     </w:p>
     <w:p>
@@ -1828,6 +1856,33 @@
         </w:tabs>
         <w:spacing w:after="0" w:line="240" w:lineRule="auto"/>
       </w:pPr>
+      <w:r>
+        <w:t>Returns a table definition for the table generator</w:t>
+      </w:r>
+    </w:p>
+    <w:p>
+      <w:pPr>
+        <w:shd w:val="clear" w:color="auto" w:fill="FFFFFF"/>
+        <w:tabs>
+          <w:tab w:val="left" w:pos="916"/>
+          <w:tab w:val="left" w:pos="1832"/>
+          <w:tab w:val="left" w:pos="2748"/>
+          <w:tab w:val="left" w:pos="3664"/>
+          <w:tab w:val="left" w:pos="4580"/>
+          <w:tab w:val="left" w:pos="5496"/>
+          <w:tab w:val="left" w:pos="6412"/>
+          <w:tab w:val="left" w:pos="7328"/>
+          <w:tab w:val="left" w:pos="8244"/>
+          <w:tab w:val="left" w:pos="9160"/>
+          <w:tab w:val="left" w:pos="10076"/>
+          <w:tab w:val="left" w:pos="10992"/>
+          <w:tab w:val="left" w:pos="11908"/>
+          <w:tab w:val="left" w:pos="12824"/>
+          <w:tab w:val="left" w:pos="13740"/>
+          <w:tab w:val="left" w:pos="14656"/>
+        </w:tabs>
+        <w:spacing w:after="0" w:line="240" w:lineRule="auto"/>
+      </w:pPr>
     </w:p>
     <w:p>
       <w:pPr>
@@ -1839,6 +1894,15 @@
           <w:szCs w:val="22"/>
         </w:rPr>
       </w:pPr>
+      <w:r>
+        <w:rPr>
+          <w:rFonts w:asciiTheme="minorHAnsi" w:eastAsiaTheme="minorHAnsi" w:hAnsiTheme="minorHAnsi" w:cstheme="minorBidi"/>
+          <w:sz w:val="22"/>
+          <w:szCs w:val="22"/>
+          <w:highlight w:val="yellow"/>
+        </w:rPr>
+        <w:t>_</w:t>
+      </w:r>
       <w:proofErr w:type="spellStart"/>
       <w:proofErr w:type="gramStart"/>
       <w:r>
@@ -1848,7 +1912,7 @@
           <w:szCs w:val="22"/>
           <w:highlight w:val="yellow"/>
         </w:rPr>
-        <w:t>defineTables</w:t>
+        <w:t>createView</w:t>
       </w:r>
       <w:proofErr w:type="spellEnd"/>
       <w:r>
@@ -1868,13 +1932,91 @@
           <w:szCs w:val="22"/>
           <w:highlight w:val="yellow"/>
         </w:rPr>
+        <w:t xml:space="preserve">name, query, </w:t>
+      </w:r>
+      <w:proofErr w:type="spellStart"/>
+      <w:r>
+        <w:rPr>
+          <w:rFonts w:asciiTheme="minorHAnsi" w:eastAsiaTheme="minorHAnsi" w:hAnsiTheme="minorHAnsi" w:cstheme="minorBidi"/>
+          <w:sz w:val="22"/>
+          <w:szCs w:val="22"/>
+          <w:highlight w:val="yellow"/>
+        </w:rPr>
+        <w:t>toMaterialize</w:t>
+      </w:r>
+      <w:proofErr w:type="spellEnd"/>
+      <w:r>
+        <w:rPr>
+          <w:rFonts w:asciiTheme="minorHAnsi" w:eastAsiaTheme="minorHAnsi" w:hAnsiTheme="minorHAnsi" w:cstheme="minorBidi"/>
+          <w:sz w:val="22"/>
+          <w:szCs w:val="22"/>
+          <w:highlight w:val="yellow"/>
+        </w:rPr>
         <w:t>)</w:t>
       </w:r>
     </w:p>
     <w:p>
-      <w:r>
-        <w:t>Define all the tables, and append them to Tables in the right order</w:t>
-      </w:r>
+      <w:pPr>
+        <w:shd w:val="clear" w:color="auto" w:fill="FFFFFF"/>
+        <w:tabs>
+          <w:tab w:val="left" w:pos="916"/>
+          <w:tab w:val="left" w:pos="1832"/>
+          <w:tab w:val="left" w:pos="2748"/>
+          <w:tab w:val="left" w:pos="3664"/>
+          <w:tab w:val="left" w:pos="4580"/>
+          <w:tab w:val="left" w:pos="5496"/>
+          <w:tab w:val="left" w:pos="6412"/>
+          <w:tab w:val="left" w:pos="7328"/>
+          <w:tab w:val="left" w:pos="8244"/>
+          <w:tab w:val="left" w:pos="9160"/>
+          <w:tab w:val="left" w:pos="10076"/>
+          <w:tab w:val="left" w:pos="10992"/>
+          <w:tab w:val="left" w:pos="11908"/>
+          <w:tab w:val="left" w:pos="12824"/>
+          <w:tab w:val="left" w:pos="13740"/>
+          <w:tab w:val="left" w:pos="14656"/>
+        </w:tabs>
+        <w:spacing w:after="0" w:line="240" w:lineRule="auto"/>
+      </w:pPr>
+      <w:r>
+        <w:t xml:space="preserve">Returns a </w:t>
+      </w:r>
+      <w:r>
+        <w:t>view</w:t>
+      </w:r>
+      <w:r>
+        <w:t xml:space="preserve"> definition for the </w:t>
+      </w:r>
+      <w:r>
+        <w:t>view</w:t>
+      </w:r>
+      <w:r>
+        <w:t xml:space="preserve"> generator</w:t>
+      </w:r>
+    </w:p>
+    <w:p>
+      <w:pPr>
+        <w:shd w:val="clear" w:color="auto" w:fill="FFFFFF"/>
+        <w:tabs>
+          <w:tab w:val="left" w:pos="916"/>
+          <w:tab w:val="left" w:pos="1832"/>
+          <w:tab w:val="left" w:pos="2748"/>
+          <w:tab w:val="left" w:pos="3664"/>
+          <w:tab w:val="left" w:pos="4580"/>
+          <w:tab w:val="left" w:pos="5496"/>
+          <w:tab w:val="left" w:pos="6412"/>
+          <w:tab w:val="left" w:pos="7328"/>
+          <w:tab w:val="left" w:pos="8244"/>
+          <w:tab w:val="left" w:pos="9160"/>
+          <w:tab w:val="left" w:pos="10076"/>
+          <w:tab w:val="left" w:pos="10992"/>
+          <w:tab w:val="left" w:pos="11908"/>
+          <w:tab w:val="left" w:pos="12824"/>
+          <w:tab w:val="left" w:pos="13740"/>
+          <w:tab w:val="left" w:pos="14656"/>
+        </w:tabs>
+        <w:spacing w:after="0" w:line="240" w:lineRule="auto"/>
+      </w:pPr>
     </w:p>
     <w:p>
       <w:pPr>
@@ -1895,6 +2037,53 @@
           <w:szCs w:val="22"/>
           <w:highlight w:val="yellow"/>
         </w:rPr>
+        <w:t>defineTables</w:t>
+      </w:r>
+      <w:proofErr w:type="spellEnd"/>
+      <w:r>
+        <w:rPr>
+          <w:rFonts w:asciiTheme="minorHAnsi" w:eastAsiaTheme="minorHAnsi" w:hAnsiTheme="minorHAnsi" w:cstheme="minorBidi"/>
+          <w:sz w:val="22"/>
+          <w:szCs w:val="22"/>
+          <w:highlight w:val="yellow"/>
+        </w:rPr>
+        <w:t>(</w:t>
+      </w:r>
+      <w:proofErr w:type="gramEnd"/>
+      <w:r>
+        <w:rPr>
+          <w:rFonts w:asciiTheme="minorHAnsi" w:eastAsiaTheme="minorHAnsi" w:hAnsiTheme="minorHAnsi" w:cstheme="minorBidi"/>
+          <w:sz w:val="22"/>
+          <w:szCs w:val="22"/>
+          <w:highlight w:val="yellow"/>
+        </w:rPr>
+        <w:t>)</w:t>
+      </w:r>
+    </w:p>
+    <w:p>
+      <w:r>
+        <w:t>Define all the tables, and append them to Tables in the right order</w:t>
+      </w:r>
+    </w:p>
+    <w:p>
+      <w:pPr>
+        <w:pStyle w:val="HTMLPreformatted"/>
+        <w:shd w:val="clear" w:color="auto" w:fill="FFFFFF"/>
+        <w:rPr>
+          <w:rFonts w:asciiTheme="minorHAnsi" w:eastAsiaTheme="minorHAnsi" w:hAnsiTheme="minorHAnsi" w:cstheme="minorBidi"/>
+          <w:sz w:val="22"/>
+          <w:szCs w:val="22"/>
+        </w:rPr>
+      </w:pPr>
+      <w:proofErr w:type="spellStart"/>
+      <w:proofErr w:type="gramStart"/>
+      <w:r>
+        <w:rPr>
+          <w:rFonts w:asciiTheme="minorHAnsi" w:eastAsiaTheme="minorHAnsi" w:hAnsiTheme="minorHAnsi" w:cstheme="minorBidi"/>
+          <w:sz w:val="22"/>
+          <w:szCs w:val="22"/>
+          <w:highlight w:val="yellow"/>
+        </w:rPr>
         <w:t>define</w:t>
       </w:r>
       <w:r>
@@ -1944,15 +2133,6 @@
         <w:t xml:space="preserve"> in the right order</w:t>
       </w:r>
     </w:p>
-    <w:p/>
-    <w:p/>
-    <w:p/>
-    <w:p>
-      <w:r>
-        <w:t>as</w:t>
-      </w:r>
-    </w:p>
-    <w:p/>
     <w:sectPr>
       <w:pgSz w:w="12240" w:h="15840"/>
       <w:pgMar w:top="1440" w:right="1440" w:bottom="1440" w:left="1440" w:header="720" w:footer="720" w:gutter="0"/>
@@ -2413,6 +2593,27 @@
     <w:qFormat/>
     <w:rsid w:val="00C25360"/>
   </w:style>
+  <w:style w:type="paragraph" w:styleId="Heading1">
+    <w:name w:val="heading 1"/>
+    <w:basedOn w:val="Normal"/>
+    <w:next w:val="Normal"/>
+    <w:link w:val="Heading1Char"/>
+    <w:uiPriority w:val="9"/>
+    <w:qFormat/>
+    <w:rsid w:val="00BE5D96"/>
+    <w:pPr>
+      <w:keepNext/>
+      <w:keepLines/>
+      <w:spacing w:before="240" w:after="0"/>
+      <w:outlineLvl w:val="0"/>
+    </w:pPr>
+    <w:rPr>
+      <w:rFonts w:asciiTheme="majorHAnsi" w:eastAsiaTheme="majorEastAsia" w:hAnsiTheme="majorHAnsi" w:cstheme="majorBidi"/>
+      <w:color w:val="2F5496" w:themeColor="accent1" w:themeShade="BF"/>
+      <w:sz w:val="32"/>
+      <w:szCs w:val="32"/>
+    </w:rPr>
+  </w:style>
   <w:style w:type="paragraph" w:styleId="Heading2">
     <w:name w:val="heading 2"/>
     <w:basedOn w:val="Normal"/>
@@ -2605,6 +2806,31 @@
       <w:rFonts w:ascii="Courier New" w:eastAsia="Times New Roman" w:hAnsi="Courier New" w:cs="Courier New"/>
       <w:sz w:val="20"/>
       <w:szCs w:val="20"/>
+    </w:rPr>
+  </w:style>
+  <w:style w:type="character" w:customStyle="1" w:styleId="Heading1Char">
+    <w:name w:val="Heading 1 Char"/>
+    <w:basedOn w:val="DefaultParagraphFont"/>
+    <w:link w:val="Heading1"/>
+    <w:uiPriority w:val="9"/>
+    <w:rsid w:val="00BE5D96"/>
+    <w:rPr>
+      <w:rFonts w:asciiTheme="majorHAnsi" w:eastAsiaTheme="majorEastAsia" w:hAnsiTheme="majorHAnsi" w:cstheme="majorBidi"/>
+      <w:color w:val="2F5496" w:themeColor="accent1" w:themeShade="BF"/>
+      <w:sz w:val="32"/>
+      <w:szCs w:val="32"/>
+    </w:rPr>
+  </w:style>
+  <w:style w:type="character" w:styleId="SubtleEmphasis">
+    <w:name w:val="Subtle Emphasis"/>
+    <w:basedOn w:val="DefaultParagraphFont"/>
+    <w:uiPriority w:val="19"/>
+    <w:qFormat/>
+    <w:rsid w:val="00BE5D96"/>
+    <w:rPr>
+      <w:i/>
+      <w:iCs/>
+      <w:color w:val="404040" w:themeColor="text1" w:themeTint="BF"/>
     </w:rPr>
   </w:style>
 </w:styles>

</xml_diff>